<commit_message>
Revert "Revert "Adding aktivnosti""
This reverts commit f91f644fd55bcd3cfdf06f7d9cf352775cc9714a.
</commit_message>
<xml_diff>
--- a/Eventer_predloga.docx
+++ b/Eventer_predloga.docx
@@ -5680,9 +5680,16 @@
                 <w:rFonts w:eastAsia="Calibri" w:cstheme="minorHAnsi"/>
                 <w:b/>
                 <w:bCs/>
-                <w:color w:val="C00000"/>
-              </w:rPr>
-              <w:t>A12</w:t>
+              </w:rPr>
+              <w:t>A</w:t>
+            </w:r>
+            <w:r>
+              <w:rPr>
+                <w:rFonts w:eastAsia="Calibri" w:cstheme="minorHAnsi"/>
+                <w:b/>
+                <w:bCs/>
+              </w:rPr>
+              <w:t>5</w:t>
             </w:r>
           </w:p>
         </w:tc>
@@ -5866,18 +5873,24 @@
                 <w:rFonts w:eastAsia="Calibri" w:cstheme="minorHAnsi"/>
                 <w:b/>
                 <w:bCs/>
-                <w:color w:val="C00000"/>
-              </w:rPr>
-              <w:t>4</w:t>
-            </w:r>
-            <w:r>
-              <w:rPr>
-                <w:rFonts w:eastAsia="Calibri" w:cstheme="minorHAnsi"/>
-                <w:b/>
-                <w:bCs/>
-                <w:color w:val="C00000"/>
-              </w:rPr>
-              <w:t xml:space="preserve"> dni</w:t>
+              </w:rPr>
+              <w:t>1</w:t>
+            </w:r>
+            <w:r>
+              <w:rPr>
+                <w:rFonts w:eastAsia="Calibri" w:cstheme="minorHAnsi"/>
+                <w:b/>
+                <w:bCs/>
+              </w:rPr>
+              <w:t xml:space="preserve"> d</w:t>
+            </w:r>
+            <w:r>
+              <w:rPr>
+                <w:rFonts w:eastAsia="Calibri" w:cstheme="minorHAnsi"/>
+                <w:b/>
+                <w:bCs/>
+              </w:rPr>
+              <w:t>an</w:t>
             </w:r>
           </w:p>
         </w:tc>
@@ -5950,9 +5963,16 @@
                 <w:rFonts w:eastAsia="Calibri" w:cstheme="minorHAnsi"/>
                 <w:b/>
                 <w:bCs/>
-                <w:color w:val="C00000"/>
-              </w:rPr>
-              <w:t>Predlog arhitekture</w:t>
+              </w:rPr>
+              <w:t>Izbira programskega okolja</w:t>
+            </w:r>
+            <w:r>
+              <w:rPr>
+                <w:rFonts w:eastAsia="Calibri" w:cstheme="minorHAnsi"/>
+                <w:b/>
+                <w:bCs/>
+              </w:rPr>
+              <w:tab/>
             </w:r>
           </w:p>
         </w:tc>
@@ -6010,9 +6030,24 @@
                 <w:rFonts w:eastAsia="Calibri" w:cstheme="minorHAnsi"/>
                 <w:b/>
                 <w:bCs/>
-                <w:color w:val="C00000"/>
-              </w:rPr>
-              <w:t>0,2 ČM</w:t>
+              </w:rPr>
+              <w:t>0,</w:t>
+            </w:r>
+            <w:r>
+              <w:rPr>
+                <w:rFonts w:eastAsia="Calibri" w:cstheme="minorHAnsi"/>
+                <w:b/>
+                <w:bCs/>
+              </w:rPr>
+              <w:t>5</w:t>
+            </w:r>
+            <w:r>
+              <w:rPr>
+                <w:rFonts w:eastAsia="Calibri" w:cstheme="minorHAnsi"/>
+                <w:b/>
+                <w:bCs/>
+              </w:rPr>
+              <w:t xml:space="preserve"> ČM</w:t>
             </w:r>
           </w:p>
         </w:tc>
@@ -6441,17 +6476,23 @@
                 <w:rFonts w:eastAsia="Calibri" w:cstheme="minorHAnsi"/>
                 <w:b/>
                 <w:bCs/>
-                <w:color w:val="C00000"/>
-              </w:rPr>
-            </w:pPr>
-            <w:r>
-              <w:rPr>
-                <w:rFonts w:eastAsia="Calibri" w:cstheme="minorHAnsi"/>
-                <w:b/>
-                <w:bCs/>
-                <w:color w:val="C00000"/>
-              </w:rPr>
-              <w:t>A12</w:t>
+              </w:rPr>
+            </w:pPr>
+            <w:r>
+              <w:rPr>
+                <w:rFonts w:eastAsia="Calibri" w:cstheme="minorHAnsi"/>
+                <w:b/>
+                <w:bCs/>
+              </w:rPr>
+              <w:t>A</w:t>
+            </w:r>
+            <w:r>
+              <w:rPr>
+                <w:rFonts w:eastAsia="Calibri" w:cstheme="minorHAnsi"/>
+                <w:b/>
+                <w:bCs/>
+              </w:rPr>
+              <w:t>6</w:t>
             </w:r>
           </w:p>
         </w:tc>
@@ -6635,16 +6676,14 @@
                 <w:rFonts w:eastAsia="Calibri" w:cstheme="minorHAnsi"/>
                 <w:b/>
                 <w:bCs/>
-                <w:color w:val="C00000"/>
-              </w:rPr>
-              <w:t>4</w:t>
-            </w:r>
-            <w:r>
-              <w:rPr>
-                <w:rFonts w:eastAsia="Calibri" w:cstheme="minorHAnsi"/>
-                <w:b/>
-                <w:bCs/>
-                <w:color w:val="C00000"/>
+              </w:rPr>
+              <w:t>3</w:t>
+            </w:r>
+            <w:r>
+              <w:rPr>
+                <w:rFonts w:eastAsia="Calibri" w:cstheme="minorHAnsi"/>
+                <w:b/>
+                <w:bCs/>
               </w:rPr>
               <w:t xml:space="preserve"> dni</w:t>
             </w:r>
@@ -6711,17 +6750,23 @@
                 <w:rFonts w:eastAsia="Calibri" w:cstheme="minorHAnsi"/>
                 <w:b/>
                 <w:bCs/>
-                <w:color w:val="C00000"/>
-              </w:rPr>
-            </w:pPr>
-            <w:r>
-              <w:rPr>
-                <w:rFonts w:eastAsia="Calibri" w:cstheme="minorHAnsi"/>
-                <w:b/>
-                <w:bCs/>
-                <w:color w:val="C00000"/>
-              </w:rPr>
-              <w:t>Predlog arhitekture</w:t>
+              </w:rPr>
+            </w:pPr>
+            <w:r>
+              <w:rPr>
+                <w:rFonts w:eastAsia="Calibri" w:cstheme="minorHAnsi"/>
+                <w:b/>
+                <w:bCs/>
+              </w:rPr>
+              <w:t xml:space="preserve">Načrtovanje in vzpostavitev </w:t>
+            </w:r>
+            <w:r>
+              <w:rPr>
+                <w:rFonts w:eastAsia="Calibri" w:cstheme="minorHAnsi"/>
+                <w:b/>
+                <w:bCs/>
+              </w:rPr>
+              <w:t>podatkovne baze</w:t>
             </w:r>
           </w:p>
         </w:tc>
@@ -6779,9 +6824,24 @@
                 <w:rFonts w:eastAsia="Calibri" w:cstheme="minorHAnsi"/>
                 <w:b/>
                 <w:bCs/>
-                <w:color w:val="C00000"/>
-              </w:rPr>
-              <w:t>0,2 ČM</w:t>
+              </w:rPr>
+              <w:t>0,</w:t>
+            </w:r>
+            <w:r>
+              <w:rPr>
+                <w:rFonts w:eastAsia="Calibri" w:cstheme="minorHAnsi"/>
+                <w:b/>
+                <w:bCs/>
+              </w:rPr>
+              <w:t>1</w:t>
+            </w:r>
+            <w:r>
+              <w:rPr>
+                <w:rFonts w:eastAsia="Calibri" w:cstheme="minorHAnsi"/>
+                <w:b/>
+                <w:bCs/>
+              </w:rPr>
+              <w:t xml:space="preserve"> ČM</w:t>
             </w:r>
           </w:p>
         </w:tc>
@@ -6854,10 +6914,39 @@
           </w:tcPr>
           <w:p>
             <w:pPr>
-              <w:rPr>
-                <w:rFonts w:eastAsia="Calibri" w:cstheme="minorHAnsi"/>
-              </w:rPr>
-            </w:pPr>
+              <w:pStyle w:val="Odstavekseznama"/>
+              <w:numPr>
+                <w:ilvl w:val="0"/>
+                <w:numId w:val="5"/>
+              </w:numPr>
+              <w:rPr>
+                <w:rFonts w:eastAsia="Calibri" w:cstheme="minorHAnsi"/>
+              </w:rPr>
+            </w:pPr>
+            <w:r>
+              <w:rPr>
+                <w:rFonts w:eastAsia="Calibri" w:cstheme="minorHAnsi"/>
+              </w:rPr>
+              <w:t>Načrtovati podatkovno bazo</w:t>
+            </w:r>
+          </w:p>
+          <w:p>
+            <w:pPr>
+              <w:pStyle w:val="Odstavekseznama"/>
+              <w:numPr>
+                <w:ilvl w:val="0"/>
+                <w:numId w:val="5"/>
+              </w:numPr>
+              <w:rPr>
+                <w:rFonts w:eastAsia="Calibri" w:cstheme="minorHAnsi"/>
+              </w:rPr>
+            </w:pPr>
+            <w:r>
+              <w:rPr>
+                <w:rFonts w:eastAsia="Calibri" w:cstheme="minorHAnsi"/>
+              </w:rPr>
+              <w:t>Vzpostavitev podatkovne baze</w:t>
+            </w:r>
           </w:p>
         </w:tc>
       </w:tr>
@@ -6933,6 +7022,24 @@
                 <w:rFonts w:eastAsia="Calibri" w:cstheme="minorHAnsi"/>
               </w:rPr>
             </w:pPr>
+            <w:r>
+              <w:rPr>
+                <w:rFonts w:eastAsia="Calibri" w:cstheme="minorHAnsi"/>
+              </w:rPr>
+              <w:t>Člani projektne skupine bodo načrtovali podatkovno bazo</w:t>
+            </w:r>
+            <w:r>
+              <w:rPr>
+                <w:rFonts w:eastAsia="Calibri" w:cstheme="minorHAnsi"/>
+              </w:rPr>
+              <w:t>, katera bo omogočala implementacijo vseh funkcionalnosti iz A2 (določitev funkcionalnosti)</w:t>
+            </w:r>
+            <w:r>
+              <w:rPr>
+                <w:rFonts w:eastAsia="Calibri" w:cstheme="minorHAnsi"/>
+              </w:rPr>
+              <w:t>.</w:t>
+            </w:r>
           </w:p>
         </w:tc>
       </w:tr>
@@ -7009,6 +7116,12 @@
                 <w:rFonts w:eastAsia="Calibri" w:cstheme="minorHAnsi"/>
               </w:rPr>
             </w:pPr>
+            <w:r>
+              <w:rPr>
+                <w:rFonts w:eastAsia="Calibri" w:cstheme="minorHAnsi"/>
+              </w:rPr>
+              <w:t>Odvisnosti te aktivnosti je A2.</w:t>
+            </w:r>
           </w:p>
         </w:tc>
       </w:tr>
@@ -7084,6 +7197,18 @@
                 <w:rFonts w:eastAsia="Calibri" w:cstheme="minorHAnsi"/>
               </w:rPr>
             </w:pPr>
+            <w:r>
+              <w:rPr>
+                <w:rFonts w:eastAsia="Calibri" w:cstheme="minorHAnsi"/>
+              </w:rPr>
+              <w:t>Pravilno strukturirana</w:t>
+            </w:r>
+            <w:r>
+              <w:rPr>
+                <w:rFonts w:eastAsia="Calibri" w:cstheme="minorHAnsi"/>
+              </w:rPr>
+              <w:t xml:space="preserve"> podatkovna baza.</w:t>
+            </w:r>
           </w:p>
         </w:tc>
       </w:tr>
@@ -7407,7 +7532,15 @@
                 <w:b/>
                 <w:bCs/>
               </w:rPr>
-              <w:t>15</w:t>
+              <w:t>1</w:t>
+            </w:r>
+            <w:r>
+              <w:rPr>
+                <w:rFonts w:eastAsia="Calibri" w:cstheme="minorHAnsi"/>
+                <w:b/>
+                <w:bCs/>
+              </w:rPr>
+              <w:t>2</w:t>
             </w:r>
             <w:r>
               <w:rPr>
@@ -7488,7 +7621,7 @@
                 <w:b/>
                 <w:bCs/>
               </w:rPr>
-              <w:t>Programiranje logike aplikacije</w:t>
+              <w:t>Programiranje poslovne logike</w:t>
             </w:r>
           </w:p>
         </w:tc>
@@ -7546,9 +7679,24 @@
                 <w:rFonts w:eastAsia="Calibri" w:cstheme="minorHAnsi"/>
                 <w:b/>
                 <w:bCs/>
-                <w:color w:val="C00000"/>
-              </w:rPr>
-              <w:t>0,2 ČM</w:t>
+              </w:rPr>
+              <w:t>0,</w:t>
+            </w:r>
+            <w:r>
+              <w:rPr>
+                <w:rFonts w:eastAsia="Calibri" w:cstheme="minorHAnsi"/>
+                <w:b/>
+                <w:bCs/>
+              </w:rPr>
+              <w:t>4</w:t>
+            </w:r>
+            <w:r>
+              <w:rPr>
+                <w:rFonts w:eastAsia="Calibri" w:cstheme="minorHAnsi"/>
+                <w:b/>
+                <w:bCs/>
+              </w:rPr>
+              <w:t xml:space="preserve"> ČM</w:t>
             </w:r>
           </w:p>
         </w:tc>
@@ -7959,7 +8107,31 @@
               <w:rPr>
                 <w:rFonts w:eastAsia="Calibri" w:cstheme="minorHAnsi"/>
               </w:rPr>
-              <w:t>Člani ekipe bodo sprogramirali osnovni izgled aplikacije, ter ji nato dodali funkcionalnosti, katere so si napisali v ideji. Vsak član ekipe bo delal na svojem delu aplikacije, kot je omenjeno v aktivnosti A4 (razdelitev nalog). Nato se bodo ti deli združili v eno celoto, katera bo omogočala delovanje aplikacije.</w:t>
+              <w:t>Člani ekipe bodo sprogramirali osnovni izgled aplikacije, ter ji nato dodali funkcionalnosti, katere so si napisali v ideji. Vsak član ekipe bo delal na svojem delu aplikacije, kot je omenjeno v aktivnosti A</w:t>
+            </w:r>
+            <w:r>
+              <w:rPr>
+                <w:rFonts w:eastAsia="Calibri" w:cstheme="minorHAnsi"/>
+              </w:rPr>
+              <w:t xml:space="preserve">3 </w:t>
+            </w:r>
+            <w:r>
+              <w:rPr>
+                <w:rFonts w:eastAsia="Calibri" w:cstheme="minorHAnsi"/>
+              </w:rPr>
+              <w:t xml:space="preserve">(razdelitev </w:t>
+            </w:r>
+            <w:r>
+              <w:rPr>
+                <w:rFonts w:eastAsia="Calibri" w:cstheme="minorHAnsi"/>
+              </w:rPr>
+              <w:t>dela</w:t>
+            </w:r>
+            <w:r>
+              <w:rPr>
+                <w:rFonts w:eastAsia="Calibri" w:cstheme="minorHAnsi"/>
+              </w:rPr>
+              <w:t>). Nato se bodo ti deli združili v eno celoto, katera bo omogočala delovanje aplikacije.</w:t>
             </w:r>
           </w:p>
         </w:tc>
@@ -8043,6 +8215,12 @@
               </w:rPr>
               <w:t xml:space="preserve">Odvisnosti ti aktivnosti so </w:t>
             </w:r>
+            <w:r>
+              <w:rPr>
+                <w:rFonts w:eastAsia="Calibri" w:cstheme="minorHAnsi"/>
+              </w:rPr>
+              <w:t>A2, A5, A6.</w:t>
+            </w:r>
           </w:p>
         </w:tc>
       </w:tr>
@@ -8128,14 +8306,6 @@
         </w:tc>
       </w:tr>
     </w:tbl>
-    <w:p/>
-    <w:p/>
-    <w:p/>
-    <w:p/>
-    <w:p/>
-    <w:p/>
-    <w:p/>
-    <w:p/>
     <w:p/>
     <w:p/>
     <w:tbl>
@@ -8192,6 +8362,7 @@
                 <w:b/>
                 <w:bCs/>
               </w:rPr>
+              <w:lastRenderedPageBreak/>
               <w:t>Opis aktivnosti</w:t>
             </w:r>
           </w:p>
@@ -8531,7 +8702,7 @@
                 <w:bCs/>
                 <w:color w:val="000000" w:themeColor="text1"/>
               </w:rPr>
-              <w:t>Oblikovanje izgleda aplikacije</w:t>
+              <w:t>Programiranje uporabniškega vmesnika</w:t>
             </w:r>
           </w:p>
         </w:tc>
@@ -8589,9 +8760,16 @@
                 <w:rFonts w:eastAsia="Calibri" w:cstheme="minorHAnsi"/>
                 <w:b/>
                 <w:bCs/>
-                <w:color w:val="C00000"/>
-              </w:rPr>
-              <w:t>0,2 ČM</w:t>
+              </w:rPr>
+              <w:t>0,</w:t>
+            </w:r>
+            <w:r>
+              <w:rPr>
+                <w:rFonts w:eastAsia="Calibri" w:cstheme="minorHAnsi"/>
+                <w:b/>
+                <w:bCs/>
+              </w:rPr>
+              <w:t>25 ČM</w:t>
             </w:r>
           </w:p>
         </w:tc>
@@ -8664,15 +8842,32 @@
           </w:tcPr>
           <w:p>
             <w:pPr>
-              <w:rPr>
-                <w:rFonts w:eastAsia="Calibri" w:cstheme="minorHAnsi"/>
-              </w:rPr>
-            </w:pPr>
-            <w:r>
-              <w:rPr>
-                <w:rFonts w:eastAsia="Calibri" w:cstheme="minorHAnsi"/>
-              </w:rPr>
-              <w:t xml:space="preserve"> </w:t>
+              <w:pStyle w:val="Odstavekseznama"/>
+              <w:numPr>
+                <w:ilvl w:val="0"/>
+                <w:numId w:val="4"/>
+              </w:numPr>
+              <w:rPr>
+                <w:rFonts w:eastAsia="Calibri" w:cstheme="minorHAnsi"/>
+              </w:rPr>
+            </w:pPr>
+            <w:r>
+              <w:t>Izdelani zasloni aplikacije v izbranem orodju</w:t>
+            </w:r>
+          </w:p>
+          <w:p>
+            <w:pPr>
+              <w:pStyle w:val="Odstavekseznama"/>
+              <w:numPr>
+                <w:ilvl w:val="0"/>
+                <w:numId w:val="4"/>
+              </w:numPr>
+              <w:rPr>
+                <w:rFonts w:eastAsia="Calibri" w:cstheme="minorHAnsi"/>
+              </w:rPr>
+            </w:pPr>
+            <w:r>
+              <w:t>Prilagoditev izgleda glede na prototip</w:t>
             </w:r>
           </w:p>
         </w:tc>
@@ -8753,13 +8948,65 @@
               <w:rPr>
                 <w:rFonts w:eastAsia="Calibri" w:cstheme="minorHAnsi"/>
               </w:rPr>
-              <w:t>Člani projektne skupine bodo trenutni aplikaciji dodali oblikovanje, katero bo aplikaciji omogočalo boljšo ter lažjo uporabniško izkušnjo.</w:t>
+              <w:t xml:space="preserve">Člani projektne skupine bodo trenutni aplikaciji dodali </w:t>
+            </w:r>
+            <w:r>
+              <w:rPr>
+                <w:rFonts w:eastAsia="Calibri" w:cstheme="minorHAnsi"/>
+              </w:rPr>
+              <w:t xml:space="preserve">uporabniški </w:t>
+            </w:r>
+            <w:proofErr w:type="spellStart"/>
+            <w:r>
+              <w:rPr>
+                <w:rFonts w:eastAsia="Calibri" w:cstheme="minorHAnsi"/>
+              </w:rPr>
+              <w:t>vmestnik</w:t>
+            </w:r>
+            <w:proofErr w:type="spellEnd"/>
+            <w:r>
+              <w:rPr>
+                <w:rFonts w:eastAsia="Calibri" w:cstheme="minorHAnsi"/>
+              </w:rPr>
+              <w:t>, kater</w:t>
+            </w:r>
+            <w:r>
+              <w:rPr>
+                <w:rFonts w:eastAsia="Calibri" w:cstheme="minorHAnsi"/>
+              </w:rPr>
+              <w:t>i</w:t>
+            </w:r>
+            <w:r>
+              <w:rPr>
+                <w:rFonts w:eastAsia="Calibri" w:cstheme="minorHAnsi"/>
+              </w:rPr>
+              <w:t xml:space="preserve"> bo aplikaciji omogočal boljšo ter lažjo uporabniško izkušnjo.</w:t>
             </w:r>
             <w:r>
               <w:rPr>
                 <w:rFonts w:eastAsia="Calibri" w:cstheme="minorHAnsi"/>
               </w:rPr>
               <w:t xml:space="preserve"> </w:t>
+            </w:r>
+            <w:r>
+              <w:rPr>
+                <w:rFonts w:eastAsia="Calibri" w:cstheme="minorHAnsi"/>
+              </w:rPr>
+              <w:t xml:space="preserve">Ta uporabniški </w:t>
+            </w:r>
+            <w:proofErr w:type="spellStart"/>
+            <w:r>
+              <w:rPr>
+                <w:rFonts w:eastAsia="Calibri" w:cstheme="minorHAnsi"/>
+              </w:rPr>
+              <w:t>vmestnik</w:t>
+            </w:r>
+            <w:proofErr w:type="spellEnd"/>
+            <w:r>
+              <w:rPr>
+                <w:rFonts w:eastAsia="Calibri" w:cstheme="minorHAnsi"/>
+              </w:rPr>
+              <w:t xml:space="preserve"> bo v skladu z prej narejenim prototipom.</w:t>
             </w:r>
           </w:p>
         </w:tc>
@@ -8843,6 +9090,12 @@
               </w:rPr>
               <w:t xml:space="preserve">Odvisnosti te aplikacije so aktivnosti </w:t>
             </w:r>
+            <w:r>
+              <w:rPr>
+                <w:rFonts w:eastAsia="Calibri" w:cstheme="minorHAnsi"/>
+              </w:rPr>
+              <w:t>A4 ter A5.</w:t>
+            </w:r>
           </w:p>
         </w:tc>
       </w:tr>
@@ -8922,7 +9175,27 @@
               <w:rPr>
                 <w:rFonts w:eastAsia="Calibri" w:cstheme="minorHAnsi"/>
               </w:rPr>
-              <w:t xml:space="preserve">Rezultat te aktivnosti bo oblikovanje izgleda aplikacije. </w:t>
+              <w:t xml:space="preserve">Rezultat te aktivnosti bo </w:t>
+            </w:r>
+            <w:r>
+              <w:rPr>
+                <w:rFonts w:eastAsia="Calibri" w:cstheme="minorHAnsi"/>
+              </w:rPr>
+              <w:t xml:space="preserve">uporabniški </w:t>
+            </w:r>
+            <w:proofErr w:type="spellStart"/>
+            <w:r>
+              <w:rPr>
+                <w:rFonts w:eastAsia="Calibri" w:cstheme="minorHAnsi"/>
+              </w:rPr>
+              <w:t>vmestnik</w:t>
+            </w:r>
+            <w:proofErr w:type="spellEnd"/>
+            <w:r>
+              <w:rPr>
+                <w:rFonts w:eastAsia="Calibri" w:cstheme="minorHAnsi"/>
+              </w:rPr>
+              <w:t xml:space="preserve"> aplikacije. </w:t>
             </w:r>
           </w:p>
         </w:tc>
@@ -9309,7 +9582,7 @@
                 <w:bCs/>
                 <w:color w:val="000000" w:themeColor="text1"/>
               </w:rPr>
-              <w:t>Testiranje aplikacije</w:t>
+              <w:t>Testiranje in odpravljanje napak</w:t>
             </w:r>
           </w:p>
         </w:tc>
@@ -9367,9 +9640,24 @@
                 <w:rFonts w:eastAsia="Calibri" w:cstheme="minorHAnsi"/>
                 <w:b/>
                 <w:bCs/>
-                <w:color w:val="FF0000"/>
-              </w:rPr>
-              <w:t>0,2 ČM</w:t>
+              </w:rPr>
+              <w:t>0,</w:t>
+            </w:r>
+            <w:r>
+              <w:rPr>
+                <w:rFonts w:eastAsia="Calibri" w:cstheme="minorHAnsi"/>
+                <w:b/>
+                <w:bCs/>
+              </w:rPr>
+              <w:t>1</w:t>
+            </w:r>
+            <w:r>
+              <w:rPr>
+                <w:rFonts w:eastAsia="Calibri" w:cstheme="minorHAnsi"/>
+                <w:b/>
+                <w:bCs/>
+              </w:rPr>
+              <w:t xml:space="preserve"> ČM</w:t>
             </w:r>
           </w:p>
         </w:tc>
@@ -9442,10 +9730,47 @@
           </w:tcPr>
           <w:p>
             <w:pPr>
-              <w:rPr>
-                <w:rFonts w:eastAsia="Calibri" w:cstheme="minorHAnsi"/>
-              </w:rPr>
-            </w:pPr>
+              <w:pStyle w:val="Odstavekseznama"/>
+              <w:numPr>
+                <w:ilvl w:val="0"/>
+                <w:numId w:val="4"/>
+              </w:numPr>
+              <w:rPr>
+                <w:rFonts w:eastAsia="Calibri" w:cstheme="minorHAnsi"/>
+              </w:rPr>
+            </w:pPr>
+            <w:r>
+              <w:t>Testirati delovanje spletne</w:t>
+            </w:r>
+            <w:r>
+              <w:t xml:space="preserve"> aplikacije</w:t>
+            </w:r>
+          </w:p>
+          <w:p>
+            <w:pPr>
+              <w:pStyle w:val="Odstavekseznama"/>
+              <w:numPr>
+                <w:ilvl w:val="0"/>
+                <w:numId w:val="4"/>
+              </w:numPr>
+              <w:rPr>
+                <w:rFonts w:eastAsia="Calibri" w:cstheme="minorHAnsi"/>
+              </w:rPr>
+            </w:pPr>
+            <w:r>
+              <w:t xml:space="preserve">Popraviti morebitne </w:t>
+            </w:r>
+            <w:proofErr w:type="spellStart"/>
+            <w:r>
+              <w:t>bug</w:t>
+            </w:r>
+            <w:proofErr w:type="spellEnd"/>
+            <w:r>
+              <w:t xml:space="preserve">-e </w:t>
+            </w:r>
+            <w:r>
+              <w:t>aplikacije</w:t>
+            </w:r>
           </w:p>
         </w:tc>
       </w:tr>
@@ -9613,7 +9938,19 @@
               <w:rPr>
                 <w:rFonts w:eastAsia="Calibri" w:cstheme="minorHAnsi"/>
               </w:rPr>
-              <w:t xml:space="preserve">Odvisnosti te aktivnosti so aktivnosti A6, A7 ter aktivnost A8. </w:t>
+              <w:t>Odvisnosti te aktivnosti so aktivnosti A</w:t>
+            </w:r>
+            <w:r>
+              <w:rPr>
+                <w:rFonts w:eastAsia="Calibri" w:cstheme="minorHAnsi"/>
+              </w:rPr>
+              <w:t>7 te</w:t>
+            </w:r>
+            <w:r>
+              <w:rPr>
+                <w:rFonts w:eastAsia="Calibri" w:cstheme="minorHAnsi"/>
+              </w:rPr>
+              <w:t xml:space="preserve">r aktivnost A8. </w:t>
             </w:r>
           </w:p>
         </w:tc>
@@ -9712,14 +10049,881 @@
               <w:rPr>
                 <w:rFonts w:eastAsia="Calibri" w:cstheme="minorHAnsi"/>
               </w:rPr>
-              <w:t xml:space="preserve"> so delujoča aplikacija, katera deluje v skladu z zahtevami, ki smo si jih zastavili.</w:t>
+              <w:t xml:space="preserve"> so </w:t>
+            </w:r>
+            <w:r>
+              <w:rPr>
+                <w:rFonts w:eastAsia="Calibri" w:cstheme="minorHAnsi"/>
+              </w:rPr>
+              <w:t>testirana</w:t>
+            </w:r>
+            <w:r>
+              <w:rPr>
+                <w:rFonts w:eastAsia="Calibri" w:cstheme="minorHAnsi"/>
+              </w:rPr>
+              <w:t xml:space="preserve"> aplikacija, </w:t>
+            </w:r>
+            <w:r>
+              <w:rPr>
+                <w:rFonts w:eastAsia="Calibri" w:cstheme="minorHAnsi"/>
+              </w:rPr>
+              <w:t xml:space="preserve">katere </w:t>
+            </w:r>
+            <w:proofErr w:type="spellStart"/>
+            <w:r>
+              <w:rPr>
+                <w:rFonts w:eastAsia="Calibri" w:cstheme="minorHAnsi"/>
+              </w:rPr>
+              <w:t>bug</w:t>
+            </w:r>
+            <w:proofErr w:type="spellEnd"/>
+            <w:r>
+              <w:rPr>
+                <w:rFonts w:eastAsia="Calibri" w:cstheme="minorHAnsi"/>
+              </w:rPr>
+              <w:t>-i so odpravljeni</w:t>
+            </w:r>
+            <w:r>
+              <w:rPr>
+                <w:rFonts w:eastAsia="Calibri" w:cstheme="minorHAnsi"/>
+              </w:rPr>
+              <w:t>.</w:t>
             </w:r>
           </w:p>
         </w:tc>
       </w:tr>
     </w:tbl>
     <w:p/>
-    <w:p/>
+    <w:p>
+      <w:r>
+        <w:br w:type="page"/>
+      </w:r>
+    </w:p>
+    <w:tbl>
+      <w:tblPr>
+        <w:tblW w:w="9482" w:type="dxa"/>
+        <w:jc w:val="center"/>
+        <w:tblBorders>
+          <w:top w:val="single" w:sz="2" w:space="0" w:color="000000"/>
+          <w:left w:val="single" w:sz="2" w:space="0" w:color="000000"/>
+          <w:bottom w:val="single" w:sz="2" w:space="0" w:color="000000"/>
+          <w:right w:val="single" w:sz="2" w:space="0" w:color="000000"/>
+          <w:insideH w:val="single" w:sz="2" w:space="0" w:color="000000"/>
+          <w:insideV w:val="single" w:sz="2" w:space="0" w:color="000000"/>
+        </w:tblBorders>
+        <w:tblLayout w:type="fixed"/>
+        <w:tblLook w:val="0000" w:firstRow="0" w:lastRow="0" w:firstColumn="0" w:lastColumn="0" w:noHBand="0" w:noVBand="0"/>
+      </w:tblPr>
+      <w:tblGrid>
+        <w:gridCol w:w="1766"/>
+        <w:gridCol w:w="708"/>
+        <w:gridCol w:w="993"/>
+        <w:gridCol w:w="1275"/>
+        <w:gridCol w:w="1134"/>
+        <w:gridCol w:w="1276"/>
+        <w:gridCol w:w="1276"/>
+        <w:gridCol w:w="1054"/>
+      </w:tblGrid>
+      <w:tr>
+        <w:trPr>
+          <w:cantSplit/>
+          <w:trHeight w:val="418"/>
+          <w:jc w:val="center"/>
+        </w:trPr>
+        <w:tc>
+          <w:tcPr>
+            <w:tcW w:w="9482" w:type="dxa"/>
+            <w:gridSpan w:val="8"/>
+            <w:shd w:val="clear" w:color="auto" w:fill="365F91" w:themeFill="accent1" w:themeFillShade="BF"/>
+            <w:vAlign w:val="center"/>
+          </w:tcPr>
+          <w:p>
+            <w:pPr>
+              <w:spacing w:after="0"/>
+              <w:jc w:val="center"/>
+              <w:rPr>
+                <w:rFonts w:eastAsia="Calibri" w:cstheme="minorHAnsi"/>
+                <w:b/>
+                <w:bCs/>
+              </w:rPr>
+            </w:pPr>
+            <w:r>
+              <w:rPr>
+                <w:rFonts w:eastAsia="Calibri" w:cstheme="minorHAnsi"/>
+                <w:b/>
+                <w:bCs/>
+              </w:rPr>
+              <w:lastRenderedPageBreak/>
+              <w:t>Opis aktivnosti</w:t>
+            </w:r>
+          </w:p>
+        </w:tc>
+      </w:tr>
+      <w:tr>
+        <w:tblPrEx>
+          <w:tblBorders>
+            <w:top w:val="single" w:sz="2" w:space="0" w:color="auto"/>
+            <w:left w:val="single" w:sz="2" w:space="0" w:color="auto"/>
+            <w:bottom w:val="single" w:sz="2" w:space="0" w:color="auto"/>
+            <w:right w:val="single" w:sz="2" w:space="0" w:color="auto"/>
+            <w:insideH w:val="single" w:sz="2" w:space="0" w:color="auto"/>
+            <w:insideV w:val="single" w:sz="2" w:space="0" w:color="auto"/>
+          </w:tblBorders>
+        </w:tblPrEx>
+        <w:trPr>
+          <w:cantSplit/>
+          <w:trHeight w:val="434"/>
+          <w:jc w:val="center"/>
+        </w:trPr>
+        <w:tc>
+          <w:tcPr>
+            <w:tcW w:w="1766" w:type="dxa"/>
+            <w:vAlign w:val="center"/>
+          </w:tcPr>
+          <w:p>
+            <w:pPr>
+              <w:spacing w:after="0"/>
+              <w:rPr>
+                <w:rFonts w:eastAsia="Calibri" w:cstheme="minorHAnsi"/>
+                <w:b/>
+                <w:bCs/>
+                <w:color w:val="000000" w:themeColor="text1"/>
+              </w:rPr>
+            </w:pPr>
+            <w:r>
+              <w:rPr>
+                <w:rFonts w:eastAsia="Calibri" w:cstheme="minorHAnsi"/>
+                <w:b/>
+                <w:bCs/>
+                <w:color w:val="000000" w:themeColor="text1"/>
+              </w:rPr>
+              <w:t>Oznaka aktivnosti:</w:t>
+            </w:r>
+          </w:p>
+        </w:tc>
+        <w:tc>
+          <w:tcPr>
+            <w:tcW w:w="708" w:type="dxa"/>
+            <w:vAlign w:val="center"/>
+          </w:tcPr>
+          <w:p>
+            <w:pPr>
+              <w:spacing w:after="0"/>
+              <w:rPr>
+                <w:rFonts w:eastAsia="Calibri" w:cstheme="minorHAnsi"/>
+                <w:b/>
+                <w:bCs/>
+                <w:color w:val="000000" w:themeColor="text1"/>
+              </w:rPr>
+            </w:pPr>
+            <w:r>
+              <w:rPr>
+                <w:rFonts w:eastAsia="Calibri" w:cstheme="minorHAnsi"/>
+                <w:b/>
+                <w:bCs/>
+                <w:color w:val="000000" w:themeColor="text1"/>
+              </w:rPr>
+              <w:t>A</w:t>
+            </w:r>
+            <w:r>
+              <w:rPr>
+                <w:rFonts w:eastAsia="Calibri" w:cstheme="minorHAnsi"/>
+                <w:b/>
+                <w:bCs/>
+                <w:color w:val="000000" w:themeColor="text1"/>
+              </w:rPr>
+              <w:t>10</w:t>
+            </w:r>
+          </w:p>
+        </w:tc>
+        <w:tc>
+          <w:tcPr>
+            <w:tcW w:w="993" w:type="dxa"/>
+            <w:vAlign w:val="center"/>
+          </w:tcPr>
+          <w:p>
+            <w:pPr>
+              <w:spacing w:after="0"/>
+              <w:rPr>
+                <w:rFonts w:eastAsia="Calibri" w:cstheme="minorHAnsi"/>
+                <w:b/>
+                <w:bCs/>
+                <w:color w:val="000000" w:themeColor="text1"/>
+              </w:rPr>
+            </w:pPr>
+            <w:r>
+              <w:rPr>
+                <w:rFonts w:eastAsia="Calibri" w:cstheme="minorHAnsi"/>
+                <w:b/>
+                <w:bCs/>
+                <w:color w:val="000000" w:themeColor="text1"/>
+              </w:rPr>
+              <w:t>Datum začetka</w:t>
+            </w:r>
+          </w:p>
+        </w:tc>
+        <w:tc>
+          <w:tcPr>
+            <w:tcW w:w="1275" w:type="dxa"/>
+            <w:vAlign w:val="center"/>
+          </w:tcPr>
+          <w:p>
+            <w:pPr>
+              <w:spacing w:after="0"/>
+              <w:rPr>
+                <w:rFonts w:eastAsia="Calibri" w:cstheme="minorHAnsi"/>
+                <w:b/>
+                <w:bCs/>
+                <w:color w:val="000000" w:themeColor="text1"/>
+              </w:rPr>
+            </w:pPr>
+            <w:r>
+              <w:rPr>
+                <w:rFonts w:eastAsia="Calibri" w:cstheme="minorHAnsi"/>
+                <w:b/>
+                <w:bCs/>
+                <w:color w:val="FF0000"/>
+              </w:rPr>
+              <w:t>5.11.2019</w:t>
+            </w:r>
+          </w:p>
+        </w:tc>
+        <w:tc>
+          <w:tcPr>
+            <w:tcW w:w="1134" w:type="dxa"/>
+            <w:vAlign w:val="center"/>
+          </w:tcPr>
+          <w:p>
+            <w:pPr>
+              <w:spacing w:after="0"/>
+              <w:rPr>
+                <w:rFonts w:eastAsia="Calibri" w:cstheme="minorHAnsi"/>
+                <w:b/>
+                <w:bCs/>
+                <w:color w:val="000000" w:themeColor="text1"/>
+              </w:rPr>
+            </w:pPr>
+            <w:r>
+              <w:rPr>
+                <w:rFonts w:eastAsia="Calibri" w:cstheme="minorHAnsi"/>
+                <w:b/>
+                <w:bCs/>
+                <w:color w:val="000000" w:themeColor="text1"/>
+              </w:rPr>
+              <w:t>Datum zaključka</w:t>
+            </w:r>
+          </w:p>
+        </w:tc>
+        <w:tc>
+          <w:tcPr>
+            <w:tcW w:w="1276" w:type="dxa"/>
+            <w:vAlign w:val="center"/>
+          </w:tcPr>
+          <w:p>
+            <w:pPr>
+              <w:spacing w:after="0"/>
+              <w:rPr>
+                <w:rFonts w:eastAsia="Calibri" w:cstheme="minorHAnsi"/>
+                <w:b/>
+                <w:bCs/>
+                <w:color w:val="000000" w:themeColor="text1"/>
+              </w:rPr>
+            </w:pPr>
+            <w:r>
+              <w:rPr>
+                <w:rFonts w:eastAsia="Calibri" w:cstheme="minorHAnsi"/>
+                <w:b/>
+                <w:bCs/>
+                <w:color w:val="FF0000"/>
+              </w:rPr>
+              <w:t>8.11.2019</w:t>
+            </w:r>
+          </w:p>
+        </w:tc>
+        <w:tc>
+          <w:tcPr>
+            <w:tcW w:w="1276" w:type="dxa"/>
+            <w:vAlign w:val="center"/>
+          </w:tcPr>
+          <w:p>
+            <w:pPr>
+              <w:spacing w:after="0"/>
+              <w:rPr>
+                <w:rFonts w:eastAsia="Calibri" w:cstheme="minorHAnsi"/>
+                <w:b/>
+                <w:bCs/>
+                <w:color w:val="000000" w:themeColor="text1"/>
+              </w:rPr>
+            </w:pPr>
+            <w:r>
+              <w:rPr>
+                <w:rFonts w:eastAsia="Calibri" w:cstheme="minorHAnsi"/>
+                <w:b/>
+                <w:bCs/>
+                <w:color w:val="000000" w:themeColor="text1"/>
+              </w:rPr>
+              <w:t>Trajanje aktivnosti</w:t>
+            </w:r>
+          </w:p>
+        </w:tc>
+        <w:tc>
+          <w:tcPr>
+            <w:tcW w:w="1054" w:type="dxa"/>
+            <w:vAlign w:val="center"/>
+          </w:tcPr>
+          <w:p>
+            <w:pPr>
+              <w:spacing w:after="0"/>
+              <w:rPr>
+                <w:rFonts w:eastAsia="Calibri" w:cstheme="minorHAnsi"/>
+                <w:b/>
+                <w:bCs/>
+                <w:color w:val="000000" w:themeColor="text1"/>
+              </w:rPr>
+            </w:pPr>
+            <w:r>
+              <w:rPr>
+                <w:rFonts w:eastAsia="Calibri" w:cstheme="minorHAnsi"/>
+                <w:b/>
+                <w:bCs/>
+                <w:color w:val="000000" w:themeColor="text1"/>
+              </w:rPr>
+              <w:t>3</w:t>
+            </w:r>
+            <w:r>
+              <w:rPr>
+                <w:rFonts w:eastAsia="Calibri" w:cstheme="minorHAnsi"/>
+                <w:b/>
+                <w:bCs/>
+                <w:color w:val="000000" w:themeColor="text1"/>
+              </w:rPr>
+              <w:t xml:space="preserve"> dni</w:t>
+            </w:r>
+          </w:p>
+        </w:tc>
+      </w:tr>
+      <w:tr>
+        <w:tblPrEx>
+          <w:tblBorders>
+            <w:top w:val="single" w:sz="2" w:space="0" w:color="auto"/>
+            <w:left w:val="single" w:sz="2" w:space="0" w:color="auto"/>
+            <w:bottom w:val="single" w:sz="2" w:space="0" w:color="auto"/>
+            <w:right w:val="single" w:sz="2" w:space="0" w:color="auto"/>
+            <w:insideH w:val="single" w:sz="2" w:space="0" w:color="auto"/>
+            <w:insideV w:val="single" w:sz="2" w:space="0" w:color="auto"/>
+          </w:tblBorders>
+        </w:tblPrEx>
+        <w:trPr>
+          <w:cantSplit/>
+          <w:trHeight w:val="340"/>
+          <w:jc w:val="center"/>
+        </w:trPr>
+        <w:tc>
+          <w:tcPr>
+            <w:tcW w:w="1766" w:type="dxa"/>
+            <w:tcBorders>
+              <w:bottom w:val="single" w:sz="2" w:space="0" w:color="auto"/>
+            </w:tcBorders>
+            <w:vAlign w:val="center"/>
+          </w:tcPr>
+          <w:p>
+            <w:pPr>
+              <w:spacing w:after="0"/>
+              <w:rPr>
+                <w:rFonts w:eastAsia="Calibri" w:cstheme="minorHAnsi"/>
+                <w:b/>
+                <w:bCs/>
+                <w:color w:val="000000" w:themeColor="text1"/>
+              </w:rPr>
+            </w:pPr>
+            <w:r>
+              <w:rPr>
+                <w:rFonts w:eastAsia="Calibri" w:cstheme="minorHAnsi"/>
+                <w:b/>
+                <w:bCs/>
+                <w:color w:val="000000" w:themeColor="text1"/>
+              </w:rPr>
+              <w:t>Naziv aktivnosti:</w:t>
+            </w:r>
+          </w:p>
+        </w:tc>
+        <w:tc>
+          <w:tcPr>
+            <w:tcW w:w="5386" w:type="dxa"/>
+            <w:gridSpan w:val="5"/>
+            <w:tcBorders>
+              <w:bottom w:val="single" w:sz="2" w:space="0" w:color="auto"/>
+              <w:right w:val="single" w:sz="4" w:space="0" w:color="auto"/>
+            </w:tcBorders>
+            <w:vAlign w:val="center"/>
+          </w:tcPr>
+          <w:p>
+            <w:pPr>
+              <w:spacing w:after="0"/>
+              <w:rPr>
+                <w:rFonts w:eastAsia="Calibri" w:cstheme="minorHAnsi"/>
+                <w:b/>
+                <w:bCs/>
+                <w:color w:val="000000" w:themeColor="text1"/>
+              </w:rPr>
+            </w:pPr>
+            <w:r>
+              <w:rPr>
+                <w:rFonts w:eastAsia="Calibri" w:cstheme="minorHAnsi"/>
+                <w:b/>
+                <w:bCs/>
+                <w:color w:val="000000" w:themeColor="text1"/>
+              </w:rPr>
+              <w:t>Publikacija spletne aplikacije</w:t>
+            </w:r>
+          </w:p>
+        </w:tc>
+        <w:tc>
+          <w:tcPr>
+            <w:tcW w:w="1276" w:type="dxa"/>
+            <w:tcBorders>
+              <w:left w:val="single" w:sz="4" w:space="0" w:color="auto"/>
+              <w:bottom w:val="single" w:sz="2" w:space="0" w:color="auto"/>
+            </w:tcBorders>
+            <w:vAlign w:val="center"/>
+          </w:tcPr>
+          <w:p>
+            <w:pPr>
+              <w:spacing w:after="0"/>
+              <w:rPr>
+                <w:rFonts w:eastAsia="Calibri" w:cstheme="minorHAnsi"/>
+                <w:b/>
+                <w:bCs/>
+                <w:color w:val="000000" w:themeColor="text1"/>
+              </w:rPr>
+            </w:pPr>
+            <w:r>
+              <w:rPr>
+                <w:rFonts w:eastAsia="Calibri" w:cstheme="minorHAnsi"/>
+                <w:b/>
+                <w:bCs/>
+                <w:color w:val="000000" w:themeColor="text1"/>
+              </w:rPr>
+              <w:t>Obseg dela</w:t>
+            </w:r>
+          </w:p>
+        </w:tc>
+        <w:tc>
+          <w:tcPr>
+            <w:tcW w:w="1054" w:type="dxa"/>
+            <w:tcBorders>
+              <w:left w:val="single" w:sz="4" w:space="0" w:color="auto"/>
+              <w:bottom w:val="single" w:sz="2" w:space="0" w:color="auto"/>
+            </w:tcBorders>
+            <w:vAlign w:val="center"/>
+          </w:tcPr>
+          <w:p>
+            <w:pPr>
+              <w:spacing w:after="0"/>
+              <w:rPr>
+                <w:rFonts w:eastAsia="Calibri" w:cstheme="minorHAnsi"/>
+                <w:b/>
+                <w:bCs/>
+                <w:color w:val="000000" w:themeColor="text1"/>
+              </w:rPr>
+            </w:pPr>
+            <w:r>
+              <w:rPr>
+                <w:rFonts w:eastAsia="Calibri" w:cstheme="minorHAnsi"/>
+                <w:b/>
+                <w:bCs/>
+              </w:rPr>
+              <w:t>0,</w:t>
+            </w:r>
+            <w:r>
+              <w:rPr>
+                <w:rFonts w:eastAsia="Calibri" w:cstheme="minorHAnsi"/>
+                <w:b/>
+                <w:bCs/>
+              </w:rPr>
+              <w:t>1</w:t>
+            </w:r>
+            <w:r>
+              <w:rPr>
+                <w:rFonts w:eastAsia="Calibri" w:cstheme="minorHAnsi"/>
+                <w:b/>
+                <w:bCs/>
+              </w:rPr>
+              <w:t xml:space="preserve"> ČM</w:t>
+            </w:r>
+          </w:p>
+        </w:tc>
+      </w:tr>
+      <w:tr>
+        <w:tblPrEx>
+          <w:tblBorders>
+            <w:top w:val="single" w:sz="2" w:space="0" w:color="auto"/>
+            <w:left w:val="single" w:sz="2" w:space="0" w:color="auto"/>
+            <w:bottom w:val="single" w:sz="2" w:space="0" w:color="auto"/>
+            <w:right w:val="single" w:sz="2" w:space="0" w:color="auto"/>
+            <w:insideH w:val="none" w:sz="0" w:space="0" w:color="auto"/>
+            <w:insideV w:val="none" w:sz="0" w:space="0" w:color="auto"/>
+          </w:tblBorders>
+        </w:tblPrEx>
+        <w:trPr>
+          <w:jc w:val="center"/>
+        </w:trPr>
+        <w:tc>
+          <w:tcPr>
+            <w:tcW w:w="9482" w:type="dxa"/>
+            <w:gridSpan w:val="8"/>
+            <w:tcBorders>
+              <w:top w:val="single" w:sz="2" w:space="0" w:color="auto"/>
+              <w:bottom w:val="single" w:sz="2" w:space="0" w:color="000000"/>
+            </w:tcBorders>
+            <w:shd w:val="clear" w:color="auto" w:fill="C0C0C0"/>
+          </w:tcPr>
+          <w:p>
+            <w:pPr>
+              <w:spacing w:after="0"/>
+              <w:rPr>
+                <w:rFonts w:eastAsia="Calibri" w:cstheme="minorHAnsi"/>
+              </w:rPr>
+            </w:pPr>
+            <w:r>
+              <w:rPr>
+                <w:rFonts w:eastAsia="Calibri" w:cstheme="minorHAnsi"/>
+                <w:b/>
+                <w:bCs/>
+              </w:rPr>
+              <w:t>Cilji</w:t>
+            </w:r>
+          </w:p>
+        </w:tc>
+      </w:tr>
+      <w:tr>
+        <w:tblPrEx>
+          <w:tblBorders>
+            <w:top w:val="single" w:sz="2" w:space="0" w:color="auto"/>
+            <w:left w:val="single" w:sz="2" w:space="0" w:color="auto"/>
+            <w:bottom w:val="single" w:sz="2" w:space="0" w:color="auto"/>
+            <w:right w:val="single" w:sz="2" w:space="0" w:color="auto"/>
+            <w:insideH w:val="none" w:sz="0" w:space="0" w:color="auto"/>
+            <w:insideV w:val="none" w:sz="0" w:space="0" w:color="auto"/>
+          </w:tblBorders>
+        </w:tblPrEx>
+        <w:trPr>
+          <w:trHeight w:val="1075"/>
+          <w:jc w:val="center"/>
+        </w:trPr>
+        <w:tc>
+          <w:tcPr>
+            <w:tcW w:w="9482" w:type="dxa"/>
+            <w:gridSpan w:val="8"/>
+            <w:tcBorders>
+              <w:top w:val="single" w:sz="2" w:space="0" w:color="000000"/>
+              <w:bottom w:val="single" w:sz="2" w:space="0" w:color="auto"/>
+            </w:tcBorders>
+          </w:tcPr>
+          <w:p>
+            <w:pPr>
+              <w:pStyle w:val="Odstavekseznama"/>
+              <w:numPr>
+                <w:ilvl w:val="0"/>
+                <w:numId w:val="4"/>
+              </w:numPr>
+              <w:rPr>
+                <w:rFonts w:eastAsia="Calibri" w:cstheme="minorHAnsi"/>
+              </w:rPr>
+            </w:pPr>
+            <w:r>
+              <w:t>Raziskava kanalov za publikacijo spletnega portala</w:t>
+            </w:r>
+          </w:p>
+          <w:p>
+            <w:pPr>
+              <w:pStyle w:val="Odstavekseznama"/>
+              <w:numPr>
+                <w:ilvl w:val="0"/>
+                <w:numId w:val="4"/>
+              </w:numPr>
+              <w:rPr>
+                <w:rFonts w:eastAsia="Calibri" w:cstheme="minorHAnsi"/>
+              </w:rPr>
+            </w:pPr>
+            <w:r>
+              <w:t>Objava spletnega portala, da bo javno dostopen uporabnikom</w:t>
+            </w:r>
+          </w:p>
+        </w:tc>
+      </w:tr>
+      <w:tr>
+        <w:tblPrEx>
+          <w:tblBorders>
+            <w:top w:val="single" w:sz="2" w:space="0" w:color="auto"/>
+            <w:left w:val="single" w:sz="2" w:space="0" w:color="auto"/>
+            <w:bottom w:val="single" w:sz="2" w:space="0" w:color="auto"/>
+            <w:right w:val="single" w:sz="2" w:space="0" w:color="auto"/>
+            <w:insideH w:val="none" w:sz="0" w:space="0" w:color="auto"/>
+            <w:insideV w:val="none" w:sz="0" w:space="0" w:color="auto"/>
+          </w:tblBorders>
+        </w:tblPrEx>
+        <w:trPr>
+          <w:jc w:val="center"/>
+        </w:trPr>
+        <w:tc>
+          <w:tcPr>
+            <w:tcW w:w="9482" w:type="dxa"/>
+            <w:gridSpan w:val="8"/>
+            <w:tcBorders>
+              <w:top w:val="single" w:sz="2" w:space="0" w:color="auto"/>
+              <w:bottom w:val="single" w:sz="2" w:space="0" w:color="000000"/>
+            </w:tcBorders>
+            <w:shd w:val="clear" w:color="auto" w:fill="C0C0C0"/>
+          </w:tcPr>
+          <w:p>
+            <w:pPr>
+              <w:spacing w:after="0"/>
+              <w:rPr>
+                <w:rFonts w:eastAsia="Calibri" w:cstheme="minorHAnsi"/>
+              </w:rPr>
+            </w:pPr>
+            <w:r>
+              <w:rPr>
+                <w:rFonts w:eastAsia="Calibri" w:cstheme="minorHAnsi"/>
+                <w:b/>
+                <w:bCs/>
+              </w:rPr>
+              <w:t>Opis dela</w:t>
+            </w:r>
+          </w:p>
+        </w:tc>
+      </w:tr>
+      <w:tr>
+        <w:tblPrEx>
+          <w:tblBorders>
+            <w:top w:val="single" w:sz="2" w:space="0" w:color="auto"/>
+            <w:left w:val="single" w:sz="2" w:space="0" w:color="auto"/>
+            <w:bottom w:val="single" w:sz="2" w:space="0" w:color="auto"/>
+            <w:right w:val="single" w:sz="2" w:space="0" w:color="auto"/>
+            <w:insideH w:val="none" w:sz="0" w:space="0" w:color="auto"/>
+            <w:insideV w:val="none" w:sz="0" w:space="0" w:color="auto"/>
+          </w:tblBorders>
+        </w:tblPrEx>
+        <w:trPr>
+          <w:trHeight w:val="1713"/>
+          <w:jc w:val="center"/>
+        </w:trPr>
+        <w:tc>
+          <w:tcPr>
+            <w:tcW w:w="9482" w:type="dxa"/>
+            <w:gridSpan w:val="8"/>
+            <w:tcBorders>
+              <w:top w:val="single" w:sz="2" w:space="0" w:color="000000"/>
+              <w:bottom w:val="single" w:sz="2" w:space="0" w:color="auto"/>
+            </w:tcBorders>
+          </w:tcPr>
+          <w:p>
+            <w:pPr>
+              <w:rPr>
+                <w:rFonts w:eastAsia="Calibri" w:cstheme="minorHAnsi"/>
+              </w:rPr>
+            </w:pPr>
+            <w:r>
+              <w:t xml:space="preserve">Člani </w:t>
+            </w:r>
+            <w:r>
+              <w:t xml:space="preserve">projektne </w:t>
+            </w:r>
+            <w:r>
+              <w:t>skupine bodo raziskali, na katere kanale se najbolj splača objaviti spletn</w:t>
+            </w:r>
+            <w:r>
+              <w:t>o aplikacijo</w:t>
+            </w:r>
+            <w:r>
+              <w:t xml:space="preserve">. Nato bodo </w:t>
+            </w:r>
+            <w:r>
+              <w:t>aplikacijo</w:t>
+            </w:r>
+            <w:r>
+              <w:t xml:space="preserve"> na te kanale objavili, da bo javno dostopen uporabnikom.</w:t>
+            </w:r>
+          </w:p>
+        </w:tc>
+      </w:tr>
+      <w:tr>
+        <w:tblPrEx>
+          <w:tblBorders>
+            <w:top w:val="single" w:sz="2" w:space="0" w:color="auto"/>
+            <w:left w:val="single" w:sz="2" w:space="0" w:color="auto"/>
+            <w:bottom w:val="single" w:sz="2" w:space="0" w:color="auto"/>
+            <w:right w:val="single" w:sz="2" w:space="0" w:color="auto"/>
+            <w:insideH w:val="none" w:sz="0" w:space="0" w:color="auto"/>
+            <w:insideV w:val="none" w:sz="0" w:space="0" w:color="auto"/>
+          </w:tblBorders>
+        </w:tblPrEx>
+        <w:trPr>
+          <w:trHeight w:val="359"/>
+          <w:jc w:val="center"/>
+        </w:trPr>
+        <w:tc>
+          <w:tcPr>
+            <w:tcW w:w="9482" w:type="dxa"/>
+            <w:gridSpan w:val="8"/>
+            <w:tcBorders>
+              <w:top w:val="single" w:sz="2" w:space="0" w:color="auto"/>
+              <w:bottom w:val="single" w:sz="2" w:space="0" w:color="000000"/>
+            </w:tcBorders>
+            <w:shd w:val="clear" w:color="auto" w:fill="C0C0C0"/>
+          </w:tcPr>
+          <w:p>
+            <w:pPr>
+              <w:spacing w:after="0"/>
+              <w:rPr>
+                <w:rFonts w:eastAsia="Calibri" w:cstheme="minorHAnsi"/>
+              </w:rPr>
+            </w:pPr>
+            <w:r>
+              <w:rPr>
+                <w:rFonts w:eastAsia="Calibri" w:cstheme="minorHAnsi"/>
+                <w:b/>
+                <w:bCs/>
+              </w:rPr>
+              <w:t xml:space="preserve">Odvisnosti in mejniki </w:t>
+            </w:r>
+          </w:p>
+        </w:tc>
+      </w:tr>
+      <w:tr>
+        <w:tblPrEx>
+          <w:tblBorders>
+            <w:top w:val="single" w:sz="2" w:space="0" w:color="auto"/>
+            <w:left w:val="single" w:sz="2" w:space="0" w:color="auto"/>
+            <w:bottom w:val="single" w:sz="2" w:space="0" w:color="auto"/>
+            <w:right w:val="single" w:sz="2" w:space="0" w:color="auto"/>
+            <w:insideH w:val="none" w:sz="0" w:space="0" w:color="auto"/>
+            <w:insideV w:val="none" w:sz="0" w:space="0" w:color="auto"/>
+          </w:tblBorders>
+        </w:tblPrEx>
+        <w:trPr>
+          <w:trHeight w:val="1485"/>
+          <w:jc w:val="center"/>
+        </w:trPr>
+        <w:tc>
+          <w:tcPr>
+            <w:tcW w:w="9482" w:type="dxa"/>
+            <w:gridSpan w:val="8"/>
+            <w:tcBorders>
+              <w:top w:val="single" w:sz="2" w:space="0" w:color="000000"/>
+              <w:bottom w:val="single" w:sz="2" w:space="0" w:color="auto"/>
+            </w:tcBorders>
+          </w:tcPr>
+          <w:p>
+            <w:pPr>
+              <w:rPr>
+                <w:rFonts w:eastAsia="Calibri" w:cstheme="minorHAnsi"/>
+              </w:rPr>
+            </w:pPr>
+            <w:r>
+              <w:rPr>
+                <w:rFonts w:eastAsia="Calibri" w:cstheme="minorHAnsi"/>
+              </w:rPr>
+              <w:t xml:space="preserve">Odvisnost te aktivnosti </w:t>
+            </w:r>
+            <w:r>
+              <w:rPr>
+                <w:rFonts w:eastAsia="Calibri" w:cstheme="minorHAnsi"/>
+              </w:rPr>
+              <w:t>je aktivnost A9.</w:t>
+            </w:r>
+          </w:p>
+        </w:tc>
+      </w:tr>
+      <w:tr>
+        <w:tblPrEx>
+          <w:tblBorders>
+            <w:top w:val="single" w:sz="2" w:space="0" w:color="auto"/>
+            <w:left w:val="single" w:sz="2" w:space="0" w:color="auto"/>
+            <w:bottom w:val="single" w:sz="2" w:space="0" w:color="auto"/>
+            <w:right w:val="single" w:sz="2" w:space="0" w:color="auto"/>
+            <w:insideH w:val="none" w:sz="0" w:space="0" w:color="auto"/>
+            <w:insideV w:val="none" w:sz="0" w:space="0" w:color="auto"/>
+          </w:tblBorders>
+        </w:tblPrEx>
+        <w:trPr>
+          <w:jc w:val="center"/>
+        </w:trPr>
+        <w:tc>
+          <w:tcPr>
+            <w:tcW w:w="9482" w:type="dxa"/>
+            <w:gridSpan w:val="8"/>
+            <w:tcBorders>
+              <w:top w:val="single" w:sz="2" w:space="0" w:color="auto"/>
+              <w:bottom w:val="single" w:sz="2" w:space="0" w:color="000000"/>
+            </w:tcBorders>
+            <w:shd w:val="clear" w:color="auto" w:fill="C0C0C0"/>
+          </w:tcPr>
+          <w:p>
+            <w:pPr>
+              <w:spacing w:after="0"/>
+              <w:rPr>
+                <w:rFonts w:eastAsia="Calibri" w:cstheme="minorHAnsi"/>
+              </w:rPr>
+            </w:pPr>
+            <w:r>
+              <w:rPr>
+                <w:rFonts w:eastAsia="Calibri" w:cstheme="minorHAnsi"/>
+                <w:b/>
+                <w:bCs/>
+              </w:rPr>
+              <w:t xml:space="preserve">Rezultati </w:t>
+            </w:r>
+          </w:p>
+        </w:tc>
+      </w:tr>
+      <w:tr>
+        <w:tblPrEx>
+          <w:tblBorders>
+            <w:top w:val="single" w:sz="2" w:space="0" w:color="auto"/>
+            <w:left w:val="single" w:sz="2" w:space="0" w:color="auto"/>
+            <w:bottom w:val="single" w:sz="2" w:space="0" w:color="auto"/>
+            <w:right w:val="single" w:sz="2" w:space="0" w:color="auto"/>
+            <w:insideH w:val="none" w:sz="0" w:space="0" w:color="auto"/>
+            <w:insideV w:val="none" w:sz="0" w:space="0" w:color="auto"/>
+          </w:tblBorders>
+        </w:tblPrEx>
+        <w:trPr>
+          <w:trHeight w:val="1271"/>
+          <w:jc w:val="center"/>
+        </w:trPr>
+        <w:tc>
+          <w:tcPr>
+            <w:tcW w:w="9482" w:type="dxa"/>
+            <w:gridSpan w:val="8"/>
+            <w:tcBorders>
+              <w:top w:val="single" w:sz="2" w:space="0" w:color="000000"/>
+              <w:bottom w:val="single" w:sz="2" w:space="0" w:color="auto"/>
+            </w:tcBorders>
+          </w:tcPr>
+          <w:p>
+            <w:pPr>
+              <w:rPr>
+                <w:rFonts w:eastAsia="Calibri" w:cstheme="minorHAnsi"/>
+              </w:rPr>
+            </w:pPr>
+            <w:r>
+              <w:t>Javno dostopn</w:t>
+            </w:r>
+            <w:r>
+              <w:t>a</w:t>
+            </w:r>
+            <w:r>
+              <w:t xml:space="preserve"> spletn</w:t>
+            </w:r>
+            <w:r>
+              <w:t>a aplikacija.</w:t>
+            </w:r>
+          </w:p>
+        </w:tc>
+      </w:tr>
+    </w:tbl>
     <w:p/>
     <w:p/>
     <w:p/>
@@ -13495,6 +14699,119 @@
     </w:lvl>
   </w:abstractNum>
   <w:abstractNum w:abstractNumId="2" w15:restartNumberingAfterBreak="0">
+    <w:nsid w:val="1E154243"/>
+    <w:multiLevelType w:val="hybridMultilevel"/>
+    <w:tmpl w:val="692E7012"/>
+    <w:lvl w:ilvl="0" w:tplc="32741142">
+      <w:start w:val="4"/>
+      <w:numFmt w:val="bullet"/>
+      <w:lvlText w:val="-"/>
+      <w:lvlJc w:val="left"/>
+      <w:pPr>
+        <w:ind w:left="720" w:hanging="360"/>
+      </w:pPr>
+      <w:rPr>
+        <w:rFonts w:ascii="Calibri" w:eastAsia="Calibri" w:hAnsi="Calibri" w:cs="Calibri" w:hint="default"/>
+      </w:rPr>
+    </w:lvl>
+    <w:lvl w:ilvl="1" w:tplc="04240003" w:tentative="1">
+      <w:start w:val="1"/>
+      <w:numFmt w:val="bullet"/>
+      <w:lvlText w:val="o"/>
+      <w:lvlJc w:val="left"/>
+      <w:pPr>
+        <w:ind w:left="1440" w:hanging="360"/>
+      </w:pPr>
+      <w:rPr>
+        <w:rFonts w:ascii="Courier New" w:hAnsi="Courier New" w:cs="Courier New" w:hint="default"/>
+      </w:rPr>
+    </w:lvl>
+    <w:lvl w:ilvl="2" w:tplc="04240005" w:tentative="1">
+      <w:start w:val="1"/>
+      <w:numFmt w:val="bullet"/>
+      <w:lvlText w:val=""/>
+      <w:lvlJc w:val="left"/>
+      <w:pPr>
+        <w:ind w:left="2160" w:hanging="360"/>
+      </w:pPr>
+      <w:rPr>
+        <w:rFonts w:ascii="Wingdings" w:hAnsi="Wingdings" w:hint="default"/>
+      </w:rPr>
+    </w:lvl>
+    <w:lvl w:ilvl="3" w:tplc="04240001" w:tentative="1">
+      <w:start w:val="1"/>
+      <w:numFmt w:val="bullet"/>
+      <w:lvlText w:val=""/>
+      <w:lvlJc w:val="left"/>
+      <w:pPr>
+        <w:ind w:left="2880" w:hanging="360"/>
+      </w:pPr>
+      <w:rPr>
+        <w:rFonts w:ascii="Symbol" w:hAnsi="Symbol" w:hint="default"/>
+      </w:rPr>
+    </w:lvl>
+    <w:lvl w:ilvl="4" w:tplc="04240003" w:tentative="1">
+      <w:start w:val="1"/>
+      <w:numFmt w:val="bullet"/>
+      <w:lvlText w:val="o"/>
+      <w:lvlJc w:val="left"/>
+      <w:pPr>
+        <w:ind w:left="3600" w:hanging="360"/>
+      </w:pPr>
+      <w:rPr>
+        <w:rFonts w:ascii="Courier New" w:hAnsi="Courier New" w:cs="Courier New" w:hint="default"/>
+      </w:rPr>
+    </w:lvl>
+    <w:lvl w:ilvl="5" w:tplc="04240005" w:tentative="1">
+      <w:start w:val="1"/>
+      <w:numFmt w:val="bullet"/>
+      <w:lvlText w:val=""/>
+      <w:lvlJc w:val="left"/>
+      <w:pPr>
+        <w:ind w:left="4320" w:hanging="360"/>
+      </w:pPr>
+      <w:rPr>
+        <w:rFonts w:ascii="Wingdings" w:hAnsi="Wingdings" w:hint="default"/>
+      </w:rPr>
+    </w:lvl>
+    <w:lvl w:ilvl="6" w:tplc="04240001" w:tentative="1">
+      <w:start w:val="1"/>
+      <w:numFmt w:val="bullet"/>
+      <w:lvlText w:val=""/>
+      <w:lvlJc w:val="left"/>
+      <w:pPr>
+        <w:ind w:left="5040" w:hanging="360"/>
+      </w:pPr>
+      <w:rPr>
+        <w:rFonts w:ascii="Symbol" w:hAnsi="Symbol" w:hint="default"/>
+      </w:rPr>
+    </w:lvl>
+    <w:lvl w:ilvl="7" w:tplc="04240003" w:tentative="1">
+      <w:start w:val="1"/>
+      <w:numFmt w:val="bullet"/>
+      <w:lvlText w:val="o"/>
+      <w:lvlJc w:val="left"/>
+      <w:pPr>
+        <w:ind w:left="5760" w:hanging="360"/>
+      </w:pPr>
+      <w:rPr>
+        <w:rFonts w:ascii="Courier New" w:hAnsi="Courier New" w:cs="Courier New" w:hint="default"/>
+      </w:rPr>
+    </w:lvl>
+    <w:lvl w:ilvl="8" w:tplc="04240005" w:tentative="1">
+      <w:start w:val="1"/>
+      <w:numFmt w:val="bullet"/>
+      <w:lvlText w:val=""/>
+      <w:lvlJc w:val="left"/>
+      <w:pPr>
+        <w:ind w:left="6480" w:hanging="360"/>
+      </w:pPr>
+      <w:rPr>
+        <w:rFonts w:ascii="Wingdings" w:hAnsi="Wingdings" w:hint="default"/>
+      </w:rPr>
+    </w:lvl>
+  </w:abstractNum>
+  <w:abstractNum w:abstractNumId="3" w15:restartNumberingAfterBreak="0">
     <w:nsid w:val="24A33E13"/>
     <w:multiLevelType w:val="hybridMultilevel"/>
     <w:tmpl w:val="272AD06E"/>
@@ -13607,7 +14924,7 @@
       </w:rPr>
     </w:lvl>
   </w:abstractNum>
-  <w:abstractNum w:abstractNumId="3" w15:restartNumberingAfterBreak="0">
+  <w:abstractNum w:abstractNumId="4" w15:restartNumberingAfterBreak="0">
     <w:nsid w:val="32593BB6"/>
     <w:multiLevelType w:val="hybridMultilevel"/>
     <w:tmpl w:val="0AB65A7C"/>
@@ -13721,7 +15038,7 @@
     </w:lvl>
   </w:abstractNum>
   <w:num w:numId="1" w16cid:durableId="1814133404">
-    <w:abstractNumId w:val="2"/>
+    <w:abstractNumId w:val="3"/>
   </w:num>
   <w:num w:numId="2" w16cid:durableId="1210914885">
     <w:abstractNumId w:val="0"/>
@@ -13730,7 +15047,10 @@
     <w:abstractNumId w:val="1"/>
   </w:num>
   <w:num w:numId="4" w16cid:durableId="585916852">
-    <w:abstractNumId w:val="3"/>
+    <w:abstractNumId w:val="4"/>
+  </w:num>
+  <w:num w:numId="5" w16cid:durableId="1120294444">
+    <w:abstractNumId w:val="2"/>
   </w:num>
 </w:numbering>
 </file>

</xml_diff>